<commit_message>
Minor Update - Good Sim Results and Doc Updates
</commit_message>
<xml_diff>
--- a/documentation/program_flowchart.docx
+++ b/documentation/program_flowchart.docx
@@ -57,7 +57,13 @@
         <w:spacing w:after="0" w:line="240" w:lineRule="auto"/>
       </w:pPr>
       <w:r>
-        <w:t>The below hierarchy is intended to help visualize how each class is used.  Upstream utilize object instances of downstream classes in the order shown:</w:t>
+        <w:t xml:space="preserve">The below hierarchy is intended to help visualize how each class is used.  Upstream </w:t>
+      </w:r>
+      <w:r>
+        <w:t xml:space="preserve">classes </w:t>
+      </w:r>
+      <w:r>
+        <w:t>utilize object instances of downstream classes in the order shown:</w:t>
       </w:r>
     </w:p>
     <w:p>
@@ -414,13 +420,7 @@
                               <w:rPr>
                                 <w:color w:val="FF0000"/>
                               </w:rPr>
-                              <w:t>Reinforcement</w:t>
-                            </w:r>
-                            <w:r>
-                              <w:rPr>
-                                <w:color w:val="FF0000"/>
-                              </w:rPr>
-                              <w:t xml:space="preserve"> Learning Classes</w:t>
+                              <w:t>Reinforcement Learning Classes</w:t>
                             </w:r>
                           </w:p>
                         </w:txbxContent>
@@ -795,6 +795,7 @@
     <w:lsdException w:name="HTML Sample" w:semiHidden="1" w:unhideWhenUsed="1"/>
     <w:lsdException w:name="HTML Typewriter" w:semiHidden="1" w:unhideWhenUsed="1"/>
     <w:lsdException w:name="HTML Variable" w:semiHidden="1" w:unhideWhenUsed="1"/>
+    <w:lsdException w:name="Normal Table" w:semiHidden="1" w:unhideWhenUsed="1"/>
     <w:lsdException w:name="annotation subject" w:semiHidden="1" w:unhideWhenUsed="1"/>
     <w:lsdException w:name="No List" w:semiHidden="1" w:unhideWhenUsed="1"/>
     <w:lsdException w:name="Outline List 1" w:semiHidden="1" w:unhideWhenUsed="1"/>
@@ -841,8 +842,10 @@
     <w:lsdException w:name="Table Subtle 2" w:semiHidden="1" w:unhideWhenUsed="1"/>
     <w:lsdException w:name="Table Web 1" w:semiHidden="1" w:unhideWhenUsed="1"/>
     <w:lsdException w:name="Table Web 2" w:semiHidden="1" w:unhideWhenUsed="1"/>
+    <w:lsdException w:name="Table Web 3" w:semiHidden="1" w:unhideWhenUsed="1"/>
     <w:lsdException w:name="Balloon Text" w:semiHidden="1" w:unhideWhenUsed="1"/>
     <w:lsdException w:name="Table Grid" w:uiPriority="39"/>
+    <w:lsdException w:name="Table Theme" w:semiHidden="1" w:unhideWhenUsed="1"/>
     <w:lsdException w:name="Placeholder Text" w:semiHidden="1"/>
     <w:lsdException w:name="No Spacing" w:uiPriority="1" w:qFormat="1"/>
     <w:lsdException w:name="Light Shading" w:uiPriority="60"/>

</xml_diff>